<commit_message>
Tema BD2, obligatorie, pregatit 4.2 si 4.3
</commit_message>
<xml_diff>
--- a/Baze de Date/Laborator 2/DP_4_1_Practice.docx
+++ b/Baze de Date/Laborator 2/DP_4_1_Practice.docx
@@ -119,7 +119,7 @@
           <w:sz w:val="23"/>
         </w:rPr>
         <w:drawing>
-          <wp:anchor behindDoc="0" distT="0" distB="0" distL="0" distR="0" simplePos="0" locked="0" layoutInCell="0" allowOverlap="1" relativeHeight="16">
+          <wp:anchor behindDoc="0" distT="0" distB="0" distL="0" distR="0" simplePos="0" locked="0" layoutInCell="0" allowOverlap="1" relativeHeight="19">
             <wp:simplePos x="0" y="0"/>
             <wp:positionH relativeFrom="page">
               <wp:posOffset>0</wp:posOffset>
@@ -450,6 +450,7 @@
           <w:pgNumType w:fmt="decimal"/>
           <w:formProt w:val="false"/>
           <w:textDirection w:val="lrTb"/>
+          <w:docGrid w:type="default" w:linePitch="100" w:charSpace="0"/>
         </w:sectPr>
       </w:pPr>
     </w:p>
@@ -468,8 +469,8 @@
         <w:tblLook w:val="01e0"/>
       </w:tblPr>
       <w:tblGrid>
-        <w:gridCol w:w="3078"/>
-        <w:gridCol w:w="7201"/>
+        <w:gridCol w:w="3077"/>
+        <w:gridCol w:w="7202"/>
       </w:tblGrid>
       <w:tr>
         <w:trPr>
@@ -477,7 +478,7 @@
         </w:trPr>
         <w:tc>
           <w:tcPr>
-            <w:tcW w:w="3078" w:type="dxa"/>
+            <w:tcW w:w="3077" w:type="dxa"/>
             <w:tcBorders>
               <w:top w:val="single" w:sz="4" w:space="0" w:color="000000"/>
               <w:left w:val="single" w:sz="4" w:space="0" w:color="000000"/>
@@ -506,7 +507,7 @@
         </w:tc>
         <w:tc>
           <w:tcPr>
-            <w:tcW w:w="7201" w:type="dxa"/>
+            <w:tcW w:w="7202" w:type="dxa"/>
             <w:tcBorders>
               <w:top w:val="single" w:sz="4" w:space="0" w:color="000000"/>
               <w:left w:val="single" w:sz="4" w:space="0" w:color="000000"/>
@@ -538,7 +539,7 @@
         </w:trPr>
         <w:tc>
           <w:tcPr>
-            <w:tcW w:w="3078" w:type="dxa"/>
+            <w:tcW w:w="3077" w:type="dxa"/>
             <w:tcBorders>
               <w:top w:val="single" w:sz="4" w:space="0" w:color="000000"/>
               <w:left w:val="single" w:sz="4" w:space="0" w:color="000000"/>
@@ -567,7 +568,7 @@
         </w:tc>
         <w:tc>
           <w:tcPr>
-            <w:tcW w:w="7201" w:type="dxa"/>
+            <w:tcW w:w="7202" w:type="dxa"/>
             <w:tcBorders>
               <w:top w:val="single" w:sz="4" w:space="0" w:color="000000"/>
               <w:left w:val="single" w:sz="4" w:space="0" w:color="000000"/>
@@ -600,7 +601,7 @@
         </w:trPr>
         <w:tc>
           <w:tcPr>
-            <w:tcW w:w="3078" w:type="dxa"/>
+            <w:tcW w:w="3077" w:type="dxa"/>
             <w:tcBorders>
               <w:top w:val="single" w:sz="4" w:space="0" w:color="000000"/>
               <w:left w:val="single" w:sz="4" w:space="0" w:color="000000"/>
@@ -629,7 +630,7 @@
         </w:tc>
         <w:tc>
           <w:tcPr>
-            <w:tcW w:w="7201" w:type="dxa"/>
+            <w:tcW w:w="7202" w:type="dxa"/>
             <w:tcBorders>
               <w:top w:val="single" w:sz="4" w:space="0" w:color="000000"/>
               <w:left w:val="single" w:sz="4" w:space="0" w:color="000000"/>
@@ -663,7 +664,7 @@
         </w:trPr>
         <w:tc>
           <w:tcPr>
-            <w:tcW w:w="3078" w:type="dxa"/>
+            <w:tcW w:w="3077" w:type="dxa"/>
             <w:tcBorders>
               <w:top w:val="single" w:sz="4" w:space="0" w:color="000000"/>
               <w:left w:val="single" w:sz="4" w:space="0" w:color="000000"/>
@@ -692,7 +693,7 @@
         </w:tc>
         <w:tc>
           <w:tcPr>
-            <w:tcW w:w="7201" w:type="dxa"/>
+            <w:tcW w:w="7202" w:type="dxa"/>
             <w:tcBorders>
               <w:top w:val="single" w:sz="4" w:space="0" w:color="000000"/>
               <w:left w:val="single" w:sz="4" w:space="0" w:color="000000"/>
@@ -726,7 +727,7 @@
         </w:trPr>
         <w:tc>
           <w:tcPr>
-            <w:tcW w:w="3078" w:type="dxa"/>
+            <w:tcW w:w="3077" w:type="dxa"/>
             <w:tcBorders>
               <w:top w:val="single" w:sz="4" w:space="0" w:color="000000"/>
               <w:left w:val="single" w:sz="4" w:space="0" w:color="000000"/>
@@ -755,7 +756,7 @@
         </w:tc>
         <w:tc>
           <w:tcPr>
-            <w:tcW w:w="7201" w:type="dxa"/>
+            <w:tcW w:w="7202" w:type="dxa"/>
             <w:tcBorders>
               <w:top w:val="single" w:sz="4" w:space="0" w:color="000000"/>
               <w:left w:val="single" w:sz="4" w:space="0" w:color="000000"/>
@@ -789,7 +790,7 @@
         </w:trPr>
         <w:tc>
           <w:tcPr>
-            <w:tcW w:w="3078" w:type="dxa"/>
+            <w:tcW w:w="3077" w:type="dxa"/>
             <w:tcBorders>
               <w:top w:val="single" w:sz="4" w:space="0" w:color="000000"/>
               <w:left w:val="single" w:sz="4" w:space="0" w:color="000000"/>
@@ -818,7 +819,7 @@
         </w:tc>
         <w:tc>
           <w:tcPr>
-            <w:tcW w:w="7201" w:type="dxa"/>
+            <w:tcW w:w="7202" w:type="dxa"/>
             <w:tcBorders>
               <w:top w:val="single" w:sz="4" w:space="0" w:color="000000"/>
               <w:left w:val="single" w:sz="4" w:space="0" w:color="000000"/>
@@ -868,7 +869,7 @@
         </w:trPr>
         <w:tc>
           <w:tcPr>
-            <w:tcW w:w="3078" w:type="dxa"/>
+            <w:tcW w:w="3077" w:type="dxa"/>
             <w:tcBorders>
               <w:top w:val="single" w:sz="4" w:space="0" w:color="000000"/>
               <w:left w:val="single" w:sz="4" w:space="0" w:color="000000"/>
@@ -897,7 +898,7 @@
         </w:tc>
         <w:tc>
           <w:tcPr>
-            <w:tcW w:w="7201" w:type="dxa"/>
+            <w:tcW w:w="7202" w:type="dxa"/>
             <w:tcBorders>
               <w:top w:val="single" w:sz="4" w:space="0" w:color="000000"/>
               <w:left w:val="single" w:sz="4" w:space="0" w:color="000000"/>
@@ -931,7 +932,7 @@
         </w:trPr>
         <w:tc>
           <w:tcPr>
-            <w:tcW w:w="3078" w:type="dxa"/>
+            <w:tcW w:w="3077" w:type="dxa"/>
             <w:tcBorders>
               <w:top w:val="single" w:sz="4" w:space="0" w:color="000000"/>
               <w:left w:val="single" w:sz="4" w:space="0" w:color="000000"/>
@@ -960,7 +961,7 @@
         </w:tc>
         <w:tc>
           <w:tcPr>
-            <w:tcW w:w="7201" w:type="dxa"/>
+            <w:tcW w:w="7202" w:type="dxa"/>
             <w:tcBorders>
               <w:top w:val="single" w:sz="4" w:space="0" w:color="000000"/>
               <w:left w:val="single" w:sz="4" w:space="0" w:color="000000"/>
@@ -992,7 +993,7 @@
         </w:trPr>
         <w:tc>
           <w:tcPr>
-            <w:tcW w:w="3078" w:type="dxa"/>
+            <w:tcW w:w="3077" w:type="dxa"/>
             <w:tcBorders>
               <w:top w:val="single" w:sz="4" w:space="0" w:color="000000"/>
               <w:left w:val="single" w:sz="4" w:space="0" w:color="000000"/>
@@ -1021,7 +1022,7 @@
         </w:tc>
         <w:tc>
           <w:tcPr>
-            <w:tcW w:w="7201" w:type="dxa"/>
+            <w:tcW w:w="7202" w:type="dxa"/>
             <w:tcBorders>
               <w:top w:val="single" w:sz="4" w:space="0" w:color="000000"/>
               <w:left w:val="single" w:sz="4" w:space="0" w:color="000000"/>
@@ -1054,7 +1055,7 @@
         </w:trPr>
         <w:tc>
           <w:tcPr>
-            <w:tcW w:w="3078" w:type="dxa"/>
+            <w:tcW w:w="3077" w:type="dxa"/>
             <w:tcBorders>
               <w:top w:val="single" w:sz="4" w:space="0" w:color="000000"/>
               <w:left w:val="single" w:sz="4" w:space="0" w:color="000000"/>
@@ -1083,7 +1084,7 @@
         </w:tc>
         <w:tc>
           <w:tcPr>
-            <w:tcW w:w="7201" w:type="dxa"/>
+            <w:tcW w:w="7202" w:type="dxa"/>
             <w:tcBorders>
               <w:top w:val="single" w:sz="4" w:space="0" w:color="000000"/>
               <w:left w:val="single" w:sz="4" w:space="0" w:color="000000"/>
@@ -1117,7 +1118,7 @@
         </w:trPr>
         <w:tc>
           <w:tcPr>
-            <w:tcW w:w="3078" w:type="dxa"/>
+            <w:tcW w:w="3077" w:type="dxa"/>
             <w:tcBorders>
               <w:top w:val="single" w:sz="4" w:space="0" w:color="000000"/>
               <w:left w:val="single" w:sz="4" w:space="0" w:color="000000"/>
@@ -1146,7 +1147,7 @@
         </w:tc>
         <w:tc>
           <w:tcPr>
-            <w:tcW w:w="7201" w:type="dxa"/>
+            <w:tcW w:w="7202" w:type="dxa"/>
             <w:tcBorders>
               <w:top w:val="single" w:sz="4" w:space="0" w:color="000000"/>
               <w:left w:val="single" w:sz="4" w:space="0" w:color="000000"/>
@@ -1178,7 +1179,7 @@
         </w:trPr>
         <w:tc>
           <w:tcPr>
-            <w:tcW w:w="3078" w:type="dxa"/>
+            <w:tcW w:w="3077" w:type="dxa"/>
             <w:tcBorders>
               <w:top w:val="single" w:sz="4" w:space="0" w:color="000000"/>
               <w:left w:val="single" w:sz="4" w:space="0" w:color="000000"/>
@@ -1207,7 +1208,7 @@
         </w:tc>
         <w:tc>
           <w:tcPr>
-            <w:tcW w:w="7201" w:type="dxa"/>
+            <w:tcW w:w="7202" w:type="dxa"/>
             <w:tcBorders>
               <w:top w:val="single" w:sz="4" w:space="0" w:color="000000"/>
               <w:left w:val="single" w:sz="4" w:space="0" w:color="000000"/>
@@ -1239,7 +1240,7 @@
         </w:trPr>
         <w:tc>
           <w:tcPr>
-            <w:tcW w:w="3078" w:type="dxa"/>
+            <w:tcW w:w="3077" w:type="dxa"/>
             <w:tcBorders>
               <w:top w:val="single" w:sz="4" w:space="0" w:color="000000"/>
               <w:left w:val="single" w:sz="4" w:space="0" w:color="000000"/>
@@ -1268,7 +1269,7 @@
         </w:tc>
         <w:tc>
           <w:tcPr>
-            <w:tcW w:w="7201" w:type="dxa"/>
+            <w:tcW w:w="7202" w:type="dxa"/>
             <w:tcBorders>
               <w:top w:val="single" w:sz="4" w:space="0" w:color="000000"/>
               <w:left w:val="single" w:sz="4" w:space="0" w:color="000000"/>
@@ -1297,15 +1298,22 @@
     </w:tbl>
     <w:p>
       <w:pPr>
+        <w:pStyle w:val="Normal"/>
+        <w:rPr/>
+      </w:pPr>
+      <w:r>
+        <w:rPr/>
+      </w:r>
+    </w:p>
+    <w:p>
+      <w:pPr>
         <w:sectPr>
-          <w:footerReference w:type="default" r:id="rId6"/>
           <w:type w:val="continuous"/>
           <w:pgSz w:w="12240" w:h="15840"/>
           <w:pgMar w:left="0" w:right="0" w:gutter="0" w:header="0" w:top="740" w:footer="681" w:bottom="880"/>
-          <w:pgNumType w:fmt="decimal"/>
           <w:formProt w:val="false"/>
           <w:textDirection w:val="lrTb"/>
-          <w:docGrid w:type="default" w:linePitch="312" w:charSpace="4294965247"/>
+          <w:docGrid w:type="default" w:linePitch="100" w:charSpace="0"/>
         </w:sectPr>
       </w:pPr>
     </w:p>
@@ -1324,8 +1332,8 @@
         <w:tblLook w:val="01e0"/>
       </w:tblPr>
       <w:tblGrid>
-        <w:gridCol w:w="3078"/>
-        <w:gridCol w:w="7201"/>
+        <w:gridCol w:w="3077"/>
+        <w:gridCol w:w="7202"/>
       </w:tblGrid>
       <w:tr>
         <w:trPr>
@@ -1333,7 +1341,7 @@
         </w:trPr>
         <w:tc>
           <w:tcPr>
-            <w:tcW w:w="3078" w:type="dxa"/>
+            <w:tcW w:w="3077" w:type="dxa"/>
             <w:tcBorders>
               <w:top w:val="single" w:sz="4" w:space="0" w:color="000000"/>
               <w:left w:val="single" w:sz="4" w:space="0" w:color="000000"/>
@@ -1362,7 +1370,7 @@
         </w:tc>
         <w:tc>
           <w:tcPr>
-            <w:tcW w:w="7201" w:type="dxa"/>
+            <w:tcW w:w="7202" w:type="dxa"/>
             <w:tcBorders>
               <w:top w:val="single" w:sz="4" w:space="0" w:color="000000"/>
               <w:left w:val="single" w:sz="4" w:space="0" w:color="000000"/>
@@ -1413,7 +1421,7 @@
         </w:trPr>
         <w:tc>
           <w:tcPr>
-            <w:tcW w:w="3078" w:type="dxa"/>
+            <w:tcW w:w="3077" w:type="dxa"/>
             <w:tcBorders>
               <w:top w:val="single" w:sz="4" w:space="0" w:color="000000"/>
               <w:left w:val="single" w:sz="4" w:space="0" w:color="000000"/>
@@ -1442,7 +1450,7 @@
         </w:tc>
         <w:tc>
           <w:tcPr>
-            <w:tcW w:w="7201" w:type="dxa"/>
+            <w:tcW w:w="7202" w:type="dxa"/>
             <w:tcBorders>
               <w:top w:val="single" w:sz="4" w:space="0" w:color="000000"/>
               <w:left w:val="single" w:sz="4" w:space="0" w:color="000000"/>
@@ -1492,7 +1500,7 @@
         </w:trPr>
         <w:tc>
           <w:tcPr>
-            <w:tcW w:w="3078" w:type="dxa"/>
+            <w:tcW w:w="3077" w:type="dxa"/>
             <w:tcBorders>
               <w:top w:val="single" w:sz="4" w:space="0" w:color="000000"/>
               <w:left w:val="single" w:sz="4" w:space="0" w:color="000000"/>
@@ -1521,7 +1529,7 @@
         </w:tc>
         <w:tc>
           <w:tcPr>
-            <w:tcW w:w="7201" w:type="dxa"/>
+            <w:tcW w:w="7202" w:type="dxa"/>
             <w:tcBorders>
               <w:top w:val="single" w:sz="4" w:space="0" w:color="000000"/>
               <w:left w:val="single" w:sz="4" w:space="0" w:color="000000"/>
@@ -1554,7 +1562,7 @@
         </w:trPr>
         <w:tc>
           <w:tcPr>
-            <w:tcW w:w="3078" w:type="dxa"/>
+            <w:tcW w:w="3077" w:type="dxa"/>
             <w:tcBorders>
               <w:top w:val="single" w:sz="4" w:space="0" w:color="000000"/>
               <w:left w:val="single" w:sz="4" w:space="0" w:color="000000"/>
@@ -1583,7 +1591,7 @@
         </w:tc>
         <w:tc>
           <w:tcPr>
-            <w:tcW w:w="7201" w:type="dxa"/>
+            <w:tcW w:w="7202" w:type="dxa"/>
             <w:tcBorders>
               <w:top w:val="single" w:sz="4" w:space="0" w:color="000000"/>
               <w:left w:val="single" w:sz="4" w:space="0" w:color="000000"/>
@@ -1616,7 +1624,7 @@
         </w:trPr>
         <w:tc>
           <w:tcPr>
-            <w:tcW w:w="3078" w:type="dxa"/>
+            <w:tcW w:w="3077" w:type="dxa"/>
             <w:tcBorders>
               <w:top w:val="single" w:sz="4" w:space="0" w:color="000000"/>
               <w:left w:val="single" w:sz="4" w:space="0" w:color="000000"/>
@@ -1645,7 +1653,7 @@
         </w:tc>
         <w:tc>
           <w:tcPr>
-            <w:tcW w:w="7201" w:type="dxa"/>
+            <w:tcW w:w="7202" w:type="dxa"/>
             <w:tcBorders>
               <w:top w:val="single" w:sz="4" w:space="0" w:color="000000"/>
               <w:left w:val="single" w:sz="4" w:space="0" w:color="000000"/>
@@ -1707,7 +1715,7 @@
         <w:spacing w:before="92" w:after="0"/>
         <w:rPr/>
       </w:pPr>
-      <w:bookmarkStart w:id="2" w:name="Try_It_%2F_Solve_It"/>
+      <w:bookmarkStart w:id="2" w:name="Try_It_%252F_Solve_It"/>
       <w:bookmarkEnd w:id="2"/>
       <w:r>
         <w:rPr>
@@ -1888,28 +1896,7 @@
           <w:color w:val="2A6099"/>
           <w:sz w:val="26"/>
         </w:rPr>
-        <w:t xml:space="preserve">Select CONCAT(‘Oracle ’, </w:t>
-      </w:r>
-      <w:r>
-        <w:rPr>
-          <w:color w:val="2A6099"/>
-          <w:sz w:val="26"/>
-        </w:rPr>
-        <w:t>CONCAT(</w:t>
-      </w:r>
-      <w:r>
-        <w:rPr>
-          <w:color w:val="2A6099"/>
-          <w:sz w:val="26"/>
-        </w:rPr>
-        <w:t>‘Internet ’, ‘Academy’)</w:t>
-      </w:r>
-      <w:r>
-        <w:rPr>
-          <w:color w:val="2A6099"/>
-          <w:sz w:val="26"/>
-        </w:rPr>
-        <w:t>)</w:t>
+        <w:t>Select CONCAT(‘Oracle ’, CONCAT(‘Internet ’, ‘Academy’))</w:t>
       </w:r>
     </w:p>
     <w:p>
@@ -2413,7 +2400,9 @@
         </w:rPr>
       </w:pPr>
       <w:r>
-        <w:rPr/>
+        <w:rPr>
+          <w:sz w:val="24"/>
+        </w:rPr>
       </w:r>
     </w:p>
     <w:p>
@@ -2565,14 +2554,14 @@
     <w:p>
       <w:pPr>
         <w:sectPr>
-          <w:footerReference w:type="default" r:id="rId7"/>
-          <w:type w:val="nextPage"/>
+          <w:footerReference w:type="default" r:id="rId6"/>
+          <w:type w:val="continuous"/>
           <w:pgSz w:w="12240" w:h="15840"/>
-          <w:pgMar w:left="0" w:right="0" w:gutter="0" w:header="0" w:top="740" w:footer="934" w:bottom="1121"/>
-          <w:pgNumType w:start="2" w:fmt="decimal"/>
+          <w:pgMar w:left="0" w:right="0" w:gutter="0" w:header="0" w:top="740" w:footer="681" w:bottom="880"/>
+          <w:pgNumType w:fmt="decimal"/>
           <w:formProt w:val="false"/>
           <w:textDirection w:val="lrTb"/>
-          <w:docGrid w:type="default" w:linePitch="100" w:charSpace="4096"/>
+          <w:docGrid w:type="default" w:linePitch="100" w:charSpace="0"/>
         </w:sectPr>
         <w:pStyle w:val="Normal"/>
         <w:spacing w:lineRule="exact" w:line="255" w:before="0" w:after="0"/>
@@ -2634,34 +2623,30 @@
       <w:pPr>
         <w:pStyle w:val="TextBody"/>
         <w:rPr>
+          <w:color w:val="2A6099"/>
+        </w:rPr>
+      </w:pPr>
+      <w:r>
+        <w:rPr>
+          <w:color w:val="2A6099"/>
           <w:sz w:val="26"/>
         </w:rPr>
-      </w:pPr>
-      <w:r>
-        <w:rPr>
+        <w:t>select order_date, Lpad(order_total,length(order_total)+1,'$') "Total"</w:t>
+      </w:r>
+    </w:p>
+    <w:p>
+      <w:pPr>
+        <w:pStyle w:val="TextBody"/>
+        <w:rPr>
+          <w:color w:val="2A6099"/>
+        </w:rPr>
+      </w:pPr>
+      <w:r>
+        <w:rPr>
+          <w:color w:val="2A6099"/>
           <w:sz w:val="26"/>
         </w:rPr>
-        <w:t>select order_date, order_total "Total"</w:t>
-      </w:r>
-    </w:p>
-    <w:p>
-      <w:pPr>
-        <w:pStyle w:val="TextBody"/>
-        <w:rPr>
-          <w:sz w:val="26"/>
-        </w:rPr>
-      </w:pPr>
-      <w:r>
-        <w:rPr>
-          <w:sz w:val="26"/>
-        </w:rPr>
-        <w:t>from f_orders; →&gt;&gt;de</w:t>
-      </w:r>
-      <w:r>
-        <w:rPr>
-          <w:sz w:val="26"/>
-        </w:rPr>
-        <w:t xml:space="preserve"> completat</w:t>
+        <w:t xml:space="preserve">from f_orders; </w:t>
       </w:r>
     </w:p>
     <w:p>
@@ -2721,13 +2706,80 @@
     </w:p>
     <w:p>
       <w:pPr>
+        <w:pStyle w:val="Normal"/>
+        <w:rPr>
+          <w:b w:val="false"/>
+          <w:b w:val="false"/>
+          <w:bCs w:val="false"/>
+          <w:color w:val="2A6099"/>
+          <w:sz w:val="26"/>
+        </w:rPr>
+      </w:pPr>
+      <w:r>
+        <w:rPr>
+          <w:b w:val="false"/>
+          <w:bCs w:val="false"/>
+          <w:color w:val="2A6099"/>
+          <w:sz w:val="26"/>
+        </w:rPr>
+        <w:t>SELECT UPPER(first_name || ' ' || last_name || ' ' || address ||' '|| city ||', '|| state ||' '|| zip) as address</w:t>
+      </w:r>
+    </w:p>
+    <w:p>
+      <w:pPr>
+        <w:pStyle w:val="Normal"/>
+        <w:ind w:left="1440" w:right="0" w:hanging="0"/>
+        <w:rPr>
+          <w:b w:val="false"/>
+          <w:b w:val="false"/>
+          <w:bCs w:val="false"/>
+          <w:color w:val="2A6099"/>
+        </w:rPr>
+      </w:pPr>
+      <w:r>
+        <w:rPr>
+          <w:b w:val="false"/>
+          <w:bCs w:val="false"/>
+          <w:color w:val="2A6099"/>
+        </w:rPr>
+      </w:r>
+    </w:p>
+    <w:p>
+      <w:pPr>
+        <w:pStyle w:val="Normal"/>
+        <w:ind w:left="1440" w:right="0" w:hanging="0"/>
+        <w:rPr>
+          <w:b w:val="false"/>
+          <w:b w:val="false"/>
+          <w:bCs w:val="false"/>
+          <w:color w:val="2A6099"/>
+        </w:rPr>
+      </w:pPr>
+      <w:r>
+        <w:rPr>
+          <w:b w:val="false"/>
+          <w:bCs w:val="false"/>
+          <w:color w:val="2A6099"/>
+        </w:rPr>
+        <w:t>FROM f_customers;</w:t>
+      </w:r>
+    </w:p>
+    <w:p>
+      <w:pPr>
         <w:pStyle w:val="TextBody"/>
         <w:rPr>
+          <w:b w:val="false"/>
+          <w:b w:val="false"/>
+          <w:bCs w:val="false"/>
+          <w:color w:val="2A6099"/>
           <w:sz w:val="26"/>
         </w:rPr>
       </w:pPr>
       <w:r>
         <w:rPr>
+          <w:b w:val="false"/>
+          <w:bCs w:val="false"/>
+          <w:color w:val="2A6099"/>
           <w:sz w:val="26"/>
         </w:rPr>
       </w:r>
@@ -2790,13 +2842,48 @@
       <w:pPr>
         <w:pStyle w:val="TextBody"/>
         <w:rPr>
+          <w:color w:val="2A6099"/>
           <w:sz w:val="26"/>
         </w:rPr>
       </w:pPr>
       <w:r>
         <w:rPr>
+          <w:color w:val="2A6099"/>
           <w:sz w:val="26"/>
         </w:rPr>
+        <w:t>select concat(substr(first_name,1,1), last_name) "Name", salary, department_id</w:t>
+      </w:r>
+    </w:p>
+    <w:p>
+      <w:pPr>
+        <w:pStyle w:val="TextBody"/>
+        <w:rPr>
+          <w:color w:val="2A6099"/>
+          <w:sz w:val="26"/>
+        </w:rPr>
+      </w:pPr>
+      <w:r>
+        <w:rPr>
+          <w:color w:val="2A6099"/>
+          <w:sz w:val="26"/>
+        </w:rPr>
+        <w:t>from employees</w:t>
+      </w:r>
+    </w:p>
+    <w:p>
+      <w:pPr>
+        <w:pStyle w:val="TextBody"/>
+        <w:rPr>
+          <w:color w:val="2A6099"/>
+          <w:sz w:val="26"/>
+        </w:rPr>
+      </w:pPr>
+      <w:r>
+        <w:rPr>
+          <w:color w:val="2A6099"/>
+          <w:sz w:val="26"/>
+        </w:rPr>
+        <w:t>where department_id = 20;</w:t>
       </w:r>
     </w:p>
     <w:p>
@@ -2857,13 +2944,48 @@
       <w:pPr>
         <w:pStyle w:val="TextBody"/>
         <w:rPr>
+          <w:color w:val="2A6099"/>
           <w:sz w:val="26"/>
         </w:rPr>
       </w:pPr>
       <w:r>
         <w:rPr>
+          <w:color w:val="2A6099"/>
           <w:sz w:val="26"/>
         </w:rPr>
+        <w:t>select department_id, department_name, location_id</w:t>
+      </w:r>
+    </w:p>
+    <w:p>
+      <w:pPr>
+        <w:pStyle w:val="TextBody"/>
+        <w:rPr>
+          <w:color w:val="2A6099"/>
+          <w:sz w:val="26"/>
+        </w:rPr>
+      </w:pPr>
+      <w:r>
+        <w:rPr>
+          <w:color w:val="2A6099"/>
+          <w:sz w:val="26"/>
+        </w:rPr>
+        <w:t>from departments</w:t>
+      </w:r>
+    </w:p>
+    <w:p>
+      <w:pPr>
+        <w:pStyle w:val="TextBody"/>
+        <w:rPr>
+          <w:color w:val="2A6099"/>
+          <w:sz w:val="26"/>
+        </w:rPr>
+      </w:pPr>
+      <w:r>
+        <w:rPr>
+          <w:color w:val="2A6099"/>
+          <w:sz w:val="26"/>
+        </w:rPr>
+        <w:t>where department_name=:department_of_your_choice;</w:t>
       </w:r>
     </w:p>
     <w:p>
@@ -2905,8 +3027,34 @@
         <w:t>Write a query that returns all the employee data depending on the month of their hire date. Use the EMPLOYEES table. The statement should return the month part of the hiredate which is then compared to an abbreviated month (JAN, FEB, MAR) passed into the query via a substitution variable.</w:t>
       </w:r>
     </w:p>
+    <w:p>
+      <w:pPr>
+        <w:pStyle w:val="ListParagraph"/>
+        <w:numPr>
+          <w:ilvl w:val="0"/>
+          <w:numId w:val="0"/>
+        </w:numPr>
+        <w:tabs>
+          <w:tab w:val="clear" w:pos="720"/>
+          <w:tab w:val="left" w:pos="1080" w:leader="none"/>
+        </w:tabs>
+        <w:spacing w:lineRule="auto" w:line="240" w:before="1" w:after="0"/>
+        <w:ind w:left="1080" w:right="813" w:hanging="0"/>
+        <w:jc w:val="left"/>
+        <w:rPr>
+          <w:color w:val="2A6099"/>
+        </w:rPr>
+      </w:pPr>
+      <w:r>
+        <w:rPr>
+          <w:color w:val="2A6099"/>
+          <w:sz w:val="24"/>
+        </w:rPr>
+        <w:t>De ce nu merge functia month?</w:t>
+      </w:r>
+    </w:p>
     <w:sectPr>
-      <w:footerReference w:type="default" r:id="rId8"/>
+      <w:footerReference w:type="default" r:id="rId7"/>
       <w:type w:val="nextPage"/>
       <w:pgSz w:w="12240" w:h="15840"/>
       <w:pgMar w:left="0" w:right="0" w:gutter="0" w:header="0" w:top="660" w:footer="934" w:bottom="1121"/>
@@ -2924,7 +3072,7 @@
   <w:p>
     <w:pPr>
       <w:pStyle w:val="TextBody"/>
-      <w:spacing w:lineRule="auto" w:line="12"/>
+      <w:spacing w:lineRule="auto" w:line="9"/>
       <w:rPr>
         <w:sz w:val="20"/>
       </w:rPr>
@@ -2933,12 +3081,10 @@
       <w:rPr>
         <w:sz w:val="20"/>
       </w:rPr>
-    </w:r>
-    <w:r>
       <mc:AlternateContent>
         <mc:Choice Requires="wps">
           <w:drawing>
-            <wp:anchor behindDoc="1" distT="0" distB="0" distL="114300" distR="114300" simplePos="0" locked="0" layoutInCell="0" allowOverlap="1" relativeHeight="2">
+            <wp:anchor behindDoc="1" distT="0" distB="0" distL="0" distR="0" simplePos="0" locked="0" layoutInCell="0" allowOverlap="1" relativeHeight="3">
               <wp:simplePos x="0" y="0"/>
               <wp:positionH relativeFrom="page">
                 <wp:posOffset>444500</wp:posOffset>
@@ -2953,19 +3099,26 @@
               <a:graphic xmlns:a="http://schemas.openxmlformats.org/drawingml/2006/main">
                 <a:graphicData uri="http://schemas.microsoft.com/office/word/2010/wordprocessingShape">
                   <wps:wsp>
-                    <wps:cNvSpPr txBox="1"/>
+                    <wps:cNvSpPr/>
                     <wps:spPr>
                       <a:xfrm>
                         <a:off x="0" y="0"/>
-                        <a:ext cx="6699250" cy="111125"/>
+                        <a:ext cx="6699240" cy="111240"/>
                       </a:xfrm>
-                      <a:prstGeom prst="rect"/>
-                      <a:solidFill>
-                        <a:srgbClr val="FFFFFF">
-                          <a:alpha val="0"/>
-                        </a:srgbClr>
-                      </a:solidFill>
+                      <a:prstGeom prst="rect">
+                        <a:avLst/>
+                      </a:prstGeom>
+                      <a:noFill/>
+                      <a:ln w="0">
+                        <a:noFill/>
+                      </a:ln>
                     </wps:spPr>
+                    <wps:style>
+                      <a:lnRef idx="0"/>
+                      <a:fillRef idx="0"/>
+                      <a:effectRef idx="0"/>
+                      <a:fontRef idx="minor"/>
+                    </wps:style>
                     <wps:txbx>
                       <w:txbxContent>
                         <w:p>
@@ -2988,7 +3141,7 @@
                         </w:p>
                       </w:txbxContent>
                     </wps:txbx>
-                    <wps:bodyPr anchor="t" lIns="0" tIns="0" rIns="0" bIns="0">
+                    <wps:bodyPr lIns="0" rIns="0" tIns="0" bIns="0" anchor="t">
                       <a:noAutofit/>
                     </wps:bodyPr>
                   </wps:wsp>
@@ -2999,8 +3152,10 @@
         </mc:Choice>
         <mc:Fallback>
           <w:pict>
-            <v:rect stroked="f" strokeweight="0pt" style="position:absolute;rotation:-0;width:527.5pt;height:8.75pt;mso-wrap-distance-left:9pt;mso-wrap-distance-right:9pt;mso-wrap-distance-top:0pt;mso-wrap-distance-bottom:0pt;margin-top:746.95pt;mso-position-vertical-relative:page;margin-left:35pt;mso-position-horizontal-relative:page">
-              <v:textbox inset="0in,0in,0in,0in">
+            <v:rect id="shape_0" ID="Frame1" path="m0,0l-2147483645,0l-2147483645,-2147483646l0,-2147483646xe" fillcolor="white" stroked="f" o:allowincell="f" style="position:absolute;margin-left:35pt;margin-top:746.95pt;width:527.45pt;height:8.7pt;mso-wrap-style:square;v-text-anchor:top;mso-position-horizontal-relative:page;mso-position-vertical-relative:page">
+              <v:fill o:detectmouseclick="t" type="solid" color2="black" opacity="0"/>
+              <v:stroke color="#3465a4" joinstyle="round" endcap="flat"/>
+              <v:textbox>
                 <w:txbxContent>
                   <w:p>
                     <w:pPr>
@@ -3037,7 +3192,7 @@
   <w:p>
     <w:pPr>
       <w:pStyle w:val="TextBody"/>
-      <w:spacing w:lineRule="auto" w:line="12"/>
+      <w:spacing w:lineRule="auto" w:line="9"/>
       <w:rPr>
         <w:sz w:val="20"/>
       </w:rPr>
@@ -3046,12 +3201,10 @@
       <w:rPr>
         <w:sz w:val="20"/>
       </w:rPr>
-    </w:r>
-    <w:r>
       <mc:AlternateContent>
         <mc:Choice Requires="wps">
           <w:drawing>
-            <wp:anchor behindDoc="1" distT="0" distB="0" distL="114300" distR="114300" simplePos="0" locked="0" layoutInCell="0" allowOverlap="1" relativeHeight="2">
+            <wp:anchor behindDoc="1" distT="0" distB="0" distL="0" distR="0" simplePos="0" locked="0" layoutInCell="0" allowOverlap="1" relativeHeight="3">
               <wp:simplePos x="0" y="0"/>
               <wp:positionH relativeFrom="page">
                 <wp:posOffset>444500</wp:posOffset>
@@ -3062,23 +3215,30 @@
               <wp:extent cx="6699250" cy="111125"/>
               <wp:effectExtent l="0" t="0" r="0" b="0"/>
               <wp:wrapNone/>
-              <wp:docPr id="5" name="Frame1"/>
+              <wp:docPr id="6" name="Frame1"/>
               <a:graphic xmlns:a="http://schemas.openxmlformats.org/drawingml/2006/main">
                 <a:graphicData uri="http://schemas.microsoft.com/office/word/2010/wordprocessingShape">
                   <wps:wsp>
-                    <wps:cNvSpPr txBox="1"/>
+                    <wps:cNvSpPr/>
                     <wps:spPr>
                       <a:xfrm>
                         <a:off x="0" y="0"/>
-                        <a:ext cx="6699250" cy="111125"/>
+                        <a:ext cx="6699240" cy="111240"/>
                       </a:xfrm>
-                      <a:prstGeom prst="rect"/>
-                      <a:solidFill>
-                        <a:srgbClr val="FFFFFF">
-                          <a:alpha val="0"/>
-                        </a:srgbClr>
-                      </a:solidFill>
+                      <a:prstGeom prst="rect">
+                        <a:avLst/>
+                      </a:prstGeom>
+                      <a:noFill/>
+                      <a:ln w="0">
+                        <a:noFill/>
+                      </a:ln>
                     </wps:spPr>
+                    <wps:style>
+                      <a:lnRef idx="0"/>
+                      <a:fillRef idx="0"/>
+                      <a:effectRef idx="0"/>
+                      <a:fontRef idx="minor"/>
+                    </wps:style>
                     <wps:txbx>
                       <w:txbxContent>
                         <w:p>
@@ -3101,7 +3261,7 @@
                         </w:p>
                       </w:txbxContent>
                     </wps:txbx>
-                    <wps:bodyPr anchor="t" lIns="0" tIns="0" rIns="0" bIns="0">
+                    <wps:bodyPr lIns="0" rIns="0" tIns="0" bIns="0" anchor="t">
                       <a:noAutofit/>
                     </wps:bodyPr>
                   </wps:wsp>
@@ -3112,8 +3272,10 @@
         </mc:Choice>
         <mc:Fallback>
           <w:pict>
-            <v:rect stroked="f" strokeweight="0pt" style="position:absolute;rotation:-0;width:527.5pt;height:8.75pt;mso-wrap-distance-left:9pt;mso-wrap-distance-right:9pt;mso-wrap-distance-top:0pt;mso-wrap-distance-bottom:0pt;margin-top:746.95pt;mso-position-vertical-relative:page;margin-left:35pt;mso-position-horizontal-relative:page">
-              <v:textbox inset="0in,0in,0in,0in">
+            <v:rect id="shape_0" ID="Frame1" path="m0,0l-2147483645,0l-2147483645,-2147483646l0,-2147483646xe" fillcolor="white" stroked="f" o:allowincell="f" style="position:absolute;margin-left:35pt;margin-top:746.95pt;width:527.45pt;height:8.7pt;mso-wrap-style:square;v-text-anchor:top;mso-position-horizontal-relative:page;mso-position-vertical-relative:page">
+              <v:fill o:detectmouseclick="t" type="solid" color2="black" opacity="0"/>
+              <v:stroke color="#3465a4" joinstyle="round" endcap="flat"/>
+              <v:textbox>
                 <w:txbxContent>
                   <w:p>
                     <w:pPr>
@@ -3150,7 +3312,7 @@
   <w:p>
     <w:pPr>
       <w:pStyle w:val="TextBody"/>
-      <w:spacing w:lineRule="auto" w:line="12"/>
+      <w:spacing w:lineRule="auto" w:line="9"/>
       <w:rPr>
         <w:sz w:val="20"/>
       </w:rPr>
@@ -3162,186 +3324,7 @@
       <mc:AlternateContent>
         <mc:Choice Requires="wps">
           <w:drawing>
-            <wp:anchor behindDoc="1" distT="0" distB="0" distL="114300" distR="0" simplePos="0" locked="0" layoutInCell="0" allowOverlap="1" relativeHeight="5">
-              <wp:simplePos x="0" y="0"/>
-              <wp:positionH relativeFrom="page">
-                <wp:posOffset>444500</wp:posOffset>
-              </wp:positionH>
-              <wp:positionV relativeFrom="page">
-                <wp:posOffset>9290050</wp:posOffset>
-              </wp:positionV>
-              <wp:extent cx="6163945" cy="137160"/>
-              <wp:effectExtent l="3599180" t="19709130" r="0" b="0"/>
-              <wp:wrapNone/>
-              <wp:docPr id="6" name=""/>
-              <a:graphic xmlns:a="http://schemas.openxmlformats.org/drawingml/2006/main">
-                <a:graphicData uri="http://schemas.microsoft.com/office/word/2010/wordprocessingShape">
-                  <wps:wsp>
-                    <wps:cNvSpPr/>
-                    <wps:spPr>
-                      <a:xfrm>
-                        <a:off x="0" y="0"/>
-                        <a:ext cx="6163920" cy="137160"/>
-                      </a:xfrm>
-                      <a:prstGeom prst="rect">
-                        <a:avLst/>
-                      </a:prstGeom>
-                      <a:noFill/>
-                      <a:ln w="0">
-                        <a:noFill/>
-                      </a:ln>
-                    </wps:spPr>
-                    <wps:style>
-                      <a:lnRef idx="0"/>
-                      <a:fillRef idx="0"/>
-                      <a:effectRef idx="0"/>
-                      <a:fontRef idx="minor"/>
-                    </wps:style>
-                    <wps:txbx>
-                      <w:txbxContent>
-                        <w:p>
-                          <w:pPr>
-                            <w:pStyle w:val="FrameContents"/>
-                            <w:spacing w:lineRule="exact" w:line="142" w:before="0" w:after="0"/>
-                            <w:ind w:left="20" w:right="0" w:hanging="0"/>
-                            <w:jc w:val="left"/>
-                            <w:rPr>
-                              <w:rFonts w:ascii="Carlito" w:hAnsi="Carlito"/>
-                              <w:sz w:val="12"/>
-                            </w:rPr>
-                          </w:pPr>
-                          <w:r>
-                            <w:rPr>
-                              <w:rFonts w:ascii="Carlito" w:hAnsi="Carlito"/>
-                              <w:color w:val="4E3629"/>
-                              <w:sz w:val="12"/>
-                            </w:rPr>
-                            <w:t>Copyright © 2020, Oracle and/or its affiliates. All rights reserved. Oracle and Java are registered trademarks of Oracle and/or its affiliates. Other names may be trademarks of their respective owners.</w:t>
-                          </w:r>
-                        </w:p>
-                      </w:txbxContent>
-                    </wps:txbx>
-                    <wps:bodyPr lIns="0" rIns="0" tIns="0" bIns="0" anchor="t">
-                      <a:noAutofit/>
-                    </wps:bodyPr>
-                  </wps:wsp>
-                </a:graphicData>
-              </a:graphic>
-            </wp:anchor>
-          </w:drawing>
-        </mc:Choice>
-        <mc:Fallback>
-          <w:pict/>
-        </mc:Fallback>
-      </mc:AlternateContent>
-      <mc:AlternateContent>
-        <mc:Choice Requires="wps">
-          <w:drawing>
-            <wp:anchor behindDoc="1" distT="0" distB="0" distL="114300" distR="0" simplePos="0" locked="0" layoutInCell="0" allowOverlap="1" relativeHeight="9">
-              <wp:simplePos x="0" y="0"/>
-              <wp:positionH relativeFrom="page">
-                <wp:posOffset>7198995</wp:posOffset>
-              </wp:positionH>
-              <wp:positionV relativeFrom="page">
-                <wp:posOffset>9432925</wp:posOffset>
-              </wp:positionV>
-              <wp:extent cx="153670" cy="177800"/>
-              <wp:effectExtent l="7198995" t="9432925" r="0" b="0"/>
-              <wp:wrapNone/>
-              <wp:docPr id="8" name=""/>
-              <a:graphic xmlns:a="http://schemas.openxmlformats.org/drawingml/2006/main">
-                <a:graphicData uri="http://schemas.microsoft.com/office/word/2010/wordprocessingShape">
-                  <wps:wsp>
-                    <wps:cNvSpPr/>
-                    <wps:spPr>
-                      <a:xfrm>
-                        <a:off x="0" y="0"/>
-                        <a:ext cx="153720" cy="177840"/>
-                      </a:xfrm>
-                      <a:prstGeom prst="rect">
-                        <a:avLst/>
-                      </a:prstGeom>
-                      <a:noFill/>
-                      <a:ln w="0">
-                        <a:noFill/>
-                      </a:ln>
-                    </wps:spPr>
-                    <wps:style>
-                      <a:lnRef idx="0"/>
-                      <a:fillRef idx="0"/>
-                      <a:effectRef idx="0"/>
-                      <a:fontRef idx="minor"/>
-                    </wps:style>
-                    <wps:txbx>
-                      <w:txbxContent>
-                        <w:p>
-                          <w:pPr>
-                            <w:pStyle w:val="TextBody"/>
-                            <w:spacing w:lineRule="exact" w:line="264"/>
-                            <w:ind w:left="60" w:right="0" w:hanging="0"/>
-                            <w:rPr>
-                              <w:rFonts w:ascii="Carlito" w:hAnsi="Carlito"/>
-                            </w:rPr>
-                          </w:pPr>
-                          <w:r>
-                            <w:rPr/>
-                            <w:fldChar w:fldCharType="begin"/>
-                          </w:r>
-                          <w:r>
-                            <w:rPr/>
-                            <w:instrText xml:space="preserve"> PAGE </w:instrText>
-                          </w:r>
-                          <w:r>
-                            <w:rPr/>
-                            <w:fldChar w:fldCharType="separate"/>
-                          </w:r>
-                          <w:r>
-                            <w:rPr/>
-                            <w:t>3</w:t>
-                          </w:r>
-                          <w:r>
-                            <w:rPr/>
-                            <w:fldChar w:fldCharType="end"/>
-                          </w:r>
-                        </w:p>
-                      </w:txbxContent>
-                    </wps:txbx>
-                    <wps:bodyPr lIns="0" rIns="0" tIns="0" bIns="0" anchor="t">
-                      <a:noAutofit/>
-                    </wps:bodyPr>
-                  </wps:wsp>
-                </a:graphicData>
-              </a:graphic>
-            </wp:anchor>
-          </w:drawing>
-        </mc:Choice>
-        <mc:Fallback>
-          <w:pict/>
-        </mc:Fallback>
-      </mc:AlternateContent>
-    </w:r>
-  </w:p>
-</w:ftr>
-</file>
-
-<file path=word/footer4.xml><?xml version="1.0" encoding="utf-8"?>
-<w:ftr xmlns:o="urn:schemas-microsoft-com:office:office" xmlns:r="http://schemas.openxmlformats.org/officeDocument/2006/relationships" xmlns:v="urn:schemas-microsoft-com:vml" xmlns:w="http://schemas.openxmlformats.org/wordprocessingml/2006/main" xmlns:w10="urn:schemas-microsoft-com:office:word" xmlns:wp="http://schemas.openxmlformats.org/drawingml/2006/wordprocessingDrawing" xmlns:wps="http://schemas.microsoft.com/office/word/2010/wordprocessingShape" xmlns:wpg="http://schemas.microsoft.com/office/word/2010/wordprocessingGroup" xmlns:mc="http://schemas.openxmlformats.org/markup-compatibility/2006" xmlns:wp14="http://schemas.microsoft.com/office/word/2010/wordprocessingDrawing" xmlns:w14="http://schemas.microsoft.com/office/word/2010/wordml" xmlns:w15="http://schemas.microsoft.com/office/word/2012/wordml" mc:Ignorable="w14 wp14 w15">
-  <w:p>
-    <w:pPr>
-      <w:pStyle w:val="TextBody"/>
-      <w:spacing w:lineRule="auto" w:line="12"/>
-      <w:rPr>
-        <w:sz w:val="20"/>
-      </w:rPr>
-    </w:pPr>
-    <w:r>
-      <w:rPr>
-        <w:sz w:val="20"/>
-      </w:rPr>
-      <mc:AlternateContent>
-        <mc:Choice Requires="wps">
-          <w:drawing>
-            <wp:anchor behindDoc="1" distT="0" distB="0" distL="114300" distR="0" simplePos="0" locked="0" layoutInCell="0" allowOverlap="1" relativeHeight="11">
+            <wp:anchor behindDoc="1" distT="9325610" distB="0" distL="444500" distR="0" simplePos="0" locked="0" layoutInCell="0" allowOverlap="1" relativeHeight="13">
               <wp:simplePos x="0" y="0"/>
               <wp:positionH relativeFrom="page">
                 <wp:posOffset>444500</wp:posOffset>
@@ -3350,9 +3333,9 @@
                 <wp:posOffset>9325610</wp:posOffset>
               </wp:positionV>
               <wp:extent cx="6163945" cy="101600"/>
-              <wp:effectExtent l="444500" t="9325610" r="0" b="0"/>
+              <wp:effectExtent l="635" t="0" r="0" b="0"/>
               <wp:wrapNone/>
-              <wp:docPr id="10" name=""/>
+              <wp:docPr id="8" name="Shape5"/>
               <a:graphic xmlns:a="http://schemas.openxmlformats.org/drawingml/2006/main">
                 <a:graphicData uri="http://schemas.microsoft.com/office/word/2010/wordprocessingShape">
                   <wps:wsp>
@@ -3410,13 +3393,43 @@
           </w:drawing>
         </mc:Choice>
         <mc:Fallback>
-          <w:pict/>
+          <w:pict>
+            <v:rect id="shape_0" ID="Shape5" path="m0,0l-2147483645,0l-2147483645,-2147483646l0,-2147483646xe" stroked="f" o:allowincell="f" style="position:absolute;margin-left:35pt;margin-top:734.3pt;width:485.3pt;height:7.95pt;mso-wrap-style:square;v-text-anchor:top;mso-position-horizontal-relative:page;mso-position-vertical-relative:page">
+              <v:fill o:detectmouseclick="t" on="false"/>
+              <v:stroke color="#3465a4" joinstyle="round" endcap="flat"/>
+              <v:textbox>
+                <w:txbxContent>
+                  <w:p>
+                    <w:pPr>
+                      <w:pStyle w:val="FrameContents"/>
+                      <w:spacing w:lineRule="exact" w:line="142" w:before="0" w:after="0"/>
+                      <w:ind w:left="20" w:right="0" w:hanging="0"/>
+                      <w:jc w:val="left"/>
+                      <w:rPr>
+                        <w:rFonts w:ascii="Carlito" w:hAnsi="Carlito"/>
+                        <w:sz w:val="12"/>
+                      </w:rPr>
+                    </w:pPr>
+                    <w:r>
+                      <w:rPr>
+                        <w:rFonts w:ascii="Carlito" w:hAnsi="Carlito"/>
+                        <w:color w:val="4E3629"/>
+                        <w:sz w:val="12"/>
+                      </w:rPr>
+                      <w:t>Copyright © 2020, Oracle and/or its affiliates. All rights reserved. Oracle and Java are registered trademarks of Oracle and/or its affiliates. Other names may be trademarks of their respective owners.</w:t>
+                    </w:r>
+                  </w:p>
+                </w:txbxContent>
+              </v:textbox>
+              <w10:wrap type="none"/>
+            </v:rect>
+          </w:pict>
         </mc:Fallback>
       </mc:AlternateContent>
       <mc:AlternateContent>
         <mc:Choice Requires="wps">
           <w:drawing>
-            <wp:anchor behindDoc="1" distT="0" distB="0" distL="114300" distR="0" simplePos="0" locked="0" layoutInCell="0" allowOverlap="1" relativeHeight="13">
+            <wp:anchor behindDoc="1" distT="9432925" distB="0" distL="7198995" distR="0" simplePos="0" locked="0" layoutInCell="0" allowOverlap="1" relativeHeight="15">
               <wp:simplePos x="0" y="0"/>
               <wp:positionH relativeFrom="page">
                 <wp:posOffset>7198995</wp:posOffset>
@@ -3425,9 +3438,9 @@
                 <wp:posOffset>9432925</wp:posOffset>
               </wp:positionV>
               <wp:extent cx="153670" cy="177800"/>
-              <wp:effectExtent l="7198995" t="9432925" r="0" b="0"/>
+              <wp:effectExtent l="0" t="0" r="0" b="0"/>
               <wp:wrapNone/>
-              <wp:docPr id="12" name=""/>
+              <wp:docPr id="10" name="Shape6"/>
               <a:graphic xmlns:a="http://schemas.openxmlformats.org/drawingml/2006/main">
                 <a:graphicData uri="http://schemas.microsoft.com/office/word/2010/wordprocessingShape">
                   <wps:wsp>
@@ -3463,23 +3476,33 @@
                             </w:rPr>
                           </w:pPr>
                           <w:r>
-                            <w:rPr/>
+                            <w:rPr>
+                              <w:color w:val="000000"/>
+                            </w:rPr>
                             <w:fldChar w:fldCharType="begin"/>
                           </w:r>
                           <w:r>
-                            <w:rPr/>
+                            <w:rPr>
+                              <w:color w:val="000000"/>
+                            </w:rPr>
                             <w:instrText xml:space="preserve"> PAGE </w:instrText>
                           </w:r>
                           <w:r>
-                            <w:rPr/>
+                            <w:rPr>
+                              <w:color w:val="000000"/>
+                            </w:rPr>
                             <w:fldChar w:fldCharType="separate"/>
                           </w:r>
                           <w:r>
-                            <w:rPr/>
+                            <w:rPr>
+                              <w:color w:val="000000"/>
+                            </w:rPr>
                             <w:t>4</w:t>
                           </w:r>
                           <w:r>
-                            <w:rPr/>
+                            <w:rPr>
+                              <w:color w:val="000000"/>
+                            </w:rPr>
                             <w:fldChar w:fldCharType="end"/>
                           </w:r>
                         </w:p>
@@ -3495,7 +3518,57 @@
           </w:drawing>
         </mc:Choice>
         <mc:Fallback>
-          <w:pict/>
+          <w:pict>
+            <v:rect id="shape_0" ID="Shape6" path="m0,0l-2147483645,0l-2147483645,-2147483646l0,-2147483646xe" stroked="f" o:allowincell="f" style="position:absolute;margin-left:566.85pt;margin-top:742.75pt;width:12.05pt;height:13.95pt;mso-wrap-style:square;v-text-anchor:top;mso-position-horizontal-relative:page;mso-position-vertical-relative:page">
+              <v:fill o:detectmouseclick="t" on="false"/>
+              <v:stroke color="#3465a4" joinstyle="round" endcap="flat"/>
+              <v:textbox>
+                <w:txbxContent>
+                  <w:p>
+                    <w:pPr>
+                      <w:pStyle w:val="TextBody"/>
+                      <w:spacing w:lineRule="exact" w:line="264"/>
+                      <w:ind w:left="60" w:right="0" w:hanging="0"/>
+                      <w:rPr>
+                        <w:rFonts w:ascii="Carlito" w:hAnsi="Carlito"/>
+                      </w:rPr>
+                    </w:pPr>
+                    <w:r>
+                      <w:rPr>
+                        <w:color w:val="000000"/>
+                      </w:rPr>
+                      <w:fldChar w:fldCharType="begin"/>
+                    </w:r>
+                    <w:r>
+                      <w:rPr>
+                        <w:color w:val="000000"/>
+                      </w:rPr>
+                      <w:instrText xml:space="preserve"> PAGE </w:instrText>
+                    </w:r>
+                    <w:r>
+                      <w:rPr>
+                        <w:color w:val="000000"/>
+                      </w:rPr>
+                      <w:fldChar w:fldCharType="separate"/>
+                    </w:r>
+                    <w:r>
+                      <w:rPr>
+                        <w:color w:val="000000"/>
+                      </w:rPr>
+                      <w:t>4</w:t>
+                    </w:r>
+                    <w:r>
+                      <w:rPr>
+                        <w:color w:val="000000"/>
+                      </w:rPr>
+                      <w:fldChar w:fldCharType="end"/>
+                    </w:r>
+                  </w:p>
+                </w:txbxContent>
+              </v:textbox>
+              <w10:wrap type="none"/>
+            </v:rect>
+          </w:pict>
         </mc:Fallback>
       </mc:AlternateContent>
     </w:r>
@@ -3964,6 +4037,7 @@
     <w:qFormat/>
     <w:pPr>
       <w:widowControl w:val="false"/>
+      <w:suppressAutoHyphens w:val="true"/>
       <w:bidi w:val="0"/>
       <w:spacing w:lineRule="auto" w:line="240" w:before="0" w:after="0"/>
       <w:ind w:left="0" w:right="0" w:hanging="0"/>

</xml_diff>